<commit_message>
fixing ppt and ui documentation
</commit_message>
<xml_diff>
--- a/documentation (ui, ppt)/Simelet UI Documentation.docx
+++ b/documentation (ui, ppt)/Simelet UI Documentation.docx
@@ -11,7 +11,6 @@
           <w:szCs w:val="32"/>
         </w:rPr>
       </w:pPr>
-      <w:proofErr w:type="spellStart"/>
       <w:r>
         <w:rPr>
           <w:b/>
@@ -19,9 +18,8 @@
           <w:sz w:val="32"/>
           <w:szCs w:val="32"/>
         </w:rPr>
-        <w:t>Simelet</w:t>
-      </w:r>
-      <w:proofErr w:type="spellEnd"/>
+        <w:t>Simelet UI Documentation</w:t>
+      </w:r>
       <w:r>
         <w:rPr>
           <w:b/>
@@ -29,15 +27,6 @@
           <w:sz w:val="32"/>
           <w:szCs w:val="32"/>
         </w:rPr>
-        <w:t xml:space="preserve"> UI Documentation</w:t>
-      </w:r>
-      <w:r>
-        <w:rPr>
-          <w:b/>
-          <w:bCs/>
-          <w:sz w:val="32"/>
-          <w:szCs w:val="32"/>
-        </w:rPr>
         <w:br/>
       </w:r>
       <w:r>
@@ -45,46 +34,7 @@
           <w:sz w:val="20"/>
           <w:szCs w:val="20"/>
         </w:rPr>
-        <w:t>(</w:t>
-      </w:r>
-      <w:proofErr w:type="spellStart"/>
-      <w:proofErr w:type="gramStart"/>
-      <w:r>
-        <w:rPr>
-          <w:sz w:val="20"/>
-          <w:szCs w:val="20"/>
-        </w:rPr>
-        <w:t>figma</w:t>
-      </w:r>
-      <w:proofErr w:type="spellEnd"/>
-      <w:r>
-        <w:rPr>
-          <w:sz w:val="20"/>
-          <w:szCs w:val="20"/>
-        </w:rPr>
-        <w:t xml:space="preserve"> :</w:t>
-      </w:r>
-      <w:proofErr w:type="gramEnd"/>
-      <w:r>
-        <w:rPr>
-          <w:sz w:val="20"/>
-          <w:szCs w:val="20"/>
-        </w:rPr>
-        <w:t xml:space="preserve"> </w:t>
-      </w:r>
-      <w:r>
-        <w:rPr>
-          <w:sz w:val="20"/>
-          <w:szCs w:val="20"/>
-        </w:rPr>
-        <w:t>https://www.figma.com/file/2zxv1gLJvrNCv5s71ffRn9/UI-Simelet-Apps?node-id=3696%3A1090</w:t>
-      </w:r>
-      <w:r>
-        <w:rPr>
-          <w:sz w:val="20"/>
-          <w:szCs w:val="20"/>
-        </w:rPr>
-        <w:t>)</w:t>
+        <w:t>(figma : https://www.figma.com/file/2zxv1gLJvrNCv5s71ffRn9/UI-Simelet-Apps?node-id=3696%3A1090)</w:t>
       </w:r>
     </w:p>
     <w:p>
@@ -800,10 +750,10 @@
           <w:szCs w:val="24"/>
         </w:rPr>
         <w:drawing>
-          <wp:inline distT="0" distB="0" distL="0" distR="0" wp14:anchorId="098E54BE" wp14:editId="240046CF">
-            <wp:extent cx="1783080" cy="3607468"/>
-            <wp:effectExtent l="0" t="0" r="7620" b="0"/>
-            <wp:docPr id="17" name="Picture 17"/>
+          <wp:inline distT="0" distB="0" distL="0" distR="0" wp14:anchorId="6E800CF8" wp14:editId="157A2B50">
+            <wp:extent cx="1788910" cy="3627120"/>
+            <wp:effectExtent l="0" t="0" r="1905" b="0"/>
+            <wp:docPr id="1" name="Picture 1"/>
             <wp:cNvGraphicFramePr>
               <a:graphicFrameLocks xmlns:a="http://schemas.openxmlformats.org/drawingml/2006/main" noChangeAspect="1"/>
             </wp:cNvGraphicFramePr>
@@ -811,7 +761,7 @@
               <a:graphicData uri="http://schemas.openxmlformats.org/drawingml/2006/picture">
                 <pic:pic xmlns:pic="http://schemas.openxmlformats.org/drawingml/2006/picture">
                   <pic:nvPicPr>
-                    <pic:cNvPr id="0" name="Picture 11"/>
+                    <pic:cNvPr id="0" name="Picture 1"/>
                     <pic:cNvPicPr>
                       <a:picLocks noChangeAspect="1" noChangeArrowheads="1"/>
                     </pic:cNvPicPr>
@@ -832,7 +782,7 @@
                   <pic:spPr bwMode="auto">
                     <a:xfrm>
                       <a:off x="0" y="0"/>
-                      <a:ext cx="1793350" cy="3628246"/>
+                      <a:ext cx="1802222" cy="3654111"/>
                     </a:xfrm>
                     <a:prstGeom prst="rect">
                       <a:avLst/>
@@ -967,10 +917,10 @@
           <w:szCs w:val="24"/>
         </w:rPr>
         <w:drawing>
-          <wp:inline distT="0" distB="0" distL="0" distR="0" wp14:anchorId="004CC2E6" wp14:editId="5A847685">
-            <wp:extent cx="1775460" cy="3550920"/>
-            <wp:effectExtent l="0" t="0" r="0" b="0"/>
-            <wp:docPr id="20" name="Picture 20"/>
+          <wp:inline distT="0" distB="0" distL="0" distR="0" wp14:anchorId="66CB8390" wp14:editId="33280941">
+            <wp:extent cx="1844040" cy="3709946"/>
+            <wp:effectExtent l="0" t="0" r="3810" b="5080"/>
+            <wp:docPr id="2" name="Picture 2"/>
             <wp:cNvGraphicFramePr>
               <a:graphicFrameLocks xmlns:a="http://schemas.openxmlformats.org/drawingml/2006/main" noChangeAspect="1"/>
             </wp:cNvGraphicFramePr>
@@ -978,7 +928,7 @@
               <a:graphicData uri="http://schemas.openxmlformats.org/drawingml/2006/picture">
                 <pic:pic xmlns:pic="http://schemas.openxmlformats.org/drawingml/2006/picture">
                   <pic:nvPicPr>
-                    <pic:cNvPr id="0" name="Picture 14"/>
+                    <pic:cNvPr id="0" name="Picture 2"/>
                     <pic:cNvPicPr>
                       <a:picLocks noChangeAspect="1" noChangeArrowheads="1"/>
                     </pic:cNvPicPr>
@@ -999,7 +949,7 @@
                   <pic:spPr bwMode="auto">
                     <a:xfrm>
                       <a:off x="0" y="0"/>
-                      <a:ext cx="1775460" cy="3550920"/>
+                      <a:ext cx="1847694" cy="3717297"/>
                     </a:xfrm>
                     <a:prstGeom prst="rect">
                       <a:avLst/>
@@ -1050,9 +1000,9 @@
           <w:szCs w:val="24"/>
         </w:rPr>
         <w:drawing>
-          <wp:inline distT="0" distB="0" distL="0" distR="0" wp14:anchorId="74731F57" wp14:editId="270B8399">
-            <wp:extent cx="1859280" cy="3754733"/>
-            <wp:effectExtent l="0" t="0" r="7620" b="0"/>
+          <wp:inline distT="0" distB="0" distL="0" distR="0" wp14:anchorId="74731F57" wp14:editId="600789A2">
+            <wp:extent cx="1830047" cy="3695700"/>
+            <wp:effectExtent l="0" t="0" r="0" b="0"/>
             <wp:docPr id="21" name="Picture 21"/>
             <wp:cNvGraphicFramePr>
               <a:graphicFrameLocks xmlns:a="http://schemas.openxmlformats.org/drawingml/2006/main" noChangeAspect="1"/>
@@ -1082,7 +1032,7 @@
                   <pic:spPr bwMode="auto">
                     <a:xfrm>
                       <a:off x="0" y="0"/>
-                      <a:ext cx="1865240" cy="3766769"/>
+                      <a:ext cx="1843851" cy="3723576"/>
                     </a:xfrm>
                     <a:prstGeom prst="rect">
                       <a:avLst/>
@@ -1117,23 +1067,7 @@
           <w:szCs w:val="24"/>
         </w:rPr>
         <w:lastRenderedPageBreak/>
-        <w:t xml:space="preserve">Bank </w:t>
-      </w:r>
-      <w:proofErr w:type="spellStart"/>
-      <w:r>
-        <w:rPr>
-          <w:sz w:val="24"/>
-          <w:szCs w:val="24"/>
-        </w:rPr>
-        <w:t>Sinarmas</w:t>
-      </w:r>
-      <w:proofErr w:type="spellEnd"/>
-      <w:r>
-        <w:rPr>
-          <w:sz w:val="24"/>
-          <w:szCs w:val="24"/>
-        </w:rPr>
-        <w:t xml:space="preserve"> Top Up Method Page</w:t>
+        <w:t>Bank Sinarmas Top Up Method Page</w:t>
       </w:r>
     </w:p>
     <w:p>

</xml_diff>